<commit_message>
Project Application doc updated
</commit_message>
<xml_diff>
--- a/Project_Manager_Setup_Document.docx
+++ b/Project_Manager_Setup_Document.docx
@@ -2054,9 +2054,7 @@
         </w:rPr>
         <w:t>Software Requirements and Technology details</w:t>
       </w:r>
-      <w:bookmarkStart w:id="2" w:name="_GoBack"/>
       <w:bookmarkEnd w:id="1"/>
-      <w:bookmarkEnd w:id="2"/>
     </w:p>
     <w:p>
       <w:pPr>
@@ -2067,7 +2065,7 @@
           <w:sz w:val="28"/>
         </w:rPr>
       </w:pPr>
-      <w:bookmarkStart w:id="3" w:name="_Toc534989112"/>
+      <w:bookmarkStart w:id="2" w:name="_Toc534989112"/>
       <w:r>
         <w:rPr>
           <w:b/>
@@ -2076,7 +2074,7 @@
         </w:rPr>
         <w:t>Required Software</w:t>
       </w:r>
-      <w:bookmarkEnd w:id="3"/>
+      <w:bookmarkEnd w:id="2"/>
     </w:p>
     <w:p>
       <w:r>
@@ -2157,6 +2155,47 @@
     </w:p>
     <w:p>
       <w:pPr>
+        <w:pStyle w:val="ListParagraph"/>
+        <w:numPr>
+          <w:ilvl w:val="0"/>
+          <w:numId w:val="1"/>
+        </w:numPr>
+      </w:pPr>
+      <w:r>
+        <w:t>Open Cover for code coverage</w:t>
+      </w:r>
+    </w:p>
+    <w:p>
+      <w:pPr>
+        <w:pStyle w:val="ListParagraph"/>
+        <w:numPr>
+          <w:ilvl w:val="0"/>
+          <w:numId w:val="1"/>
+        </w:numPr>
+      </w:pPr>
+      <w:r>
+        <w:t>Report Generator for generating coverage report</w:t>
+      </w:r>
+    </w:p>
+    <w:p>
+      <w:pPr>
+        <w:pStyle w:val="ListParagraph"/>
+        <w:numPr>
+          <w:ilvl w:val="0"/>
+          <w:numId w:val="1"/>
+        </w:numPr>
+      </w:pPr>
+      <w:proofErr w:type="spellStart"/>
+      <w:r>
+        <w:t>NBench</w:t>
+      </w:r>
+      <w:proofErr w:type="spellEnd"/>
+      <w:r>
+        <w:t xml:space="preserve"> for Load testing</w:t>
+      </w:r>
+    </w:p>
+    <w:p>
+      <w:pPr>
         <w:pStyle w:val="Heading1"/>
         <w:rPr>
           <w:b/>
@@ -2164,7 +2203,7 @@
           <w:highlight w:val="lightGray"/>
         </w:rPr>
       </w:pPr>
-      <w:bookmarkStart w:id="4" w:name="_Toc534989113"/>
+      <w:bookmarkStart w:id="3" w:name="_Toc534989113"/>
       <w:r>
         <w:rPr>
           <w:b/>
@@ -2173,7 +2212,7 @@
         </w:rPr>
         <w:t>Technology Details</w:t>
       </w:r>
-      <w:bookmarkEnd w:id="4"/>
+      <w:bookmarkEnd w:id="3"/>
     </w:p>
     <w:p>
       <w:r>
@@ -2273,7 +2312,7 @@
           <w:highlight w:val="lightGray"/>
         </w:rPr>
       </w:pPr>
-      <w:bookmarkStart w:id="5" w:name="_Toc534989114"/>
+      <w:bookmarkStart w:id="4" w:name="_Toc534989114"/>
       <w:r>
         <w:rPr>
           <w:b/>
@@ -2282,7 +2321,7 @@
         </w:rPr>
         <w:t>Setting up the application</w:t>
       </w:r>
-      <w:bookmarkEnd w:id="5"/>
+      <w:bookmarkEnd w:id="4"/>
     </w:p>
     <w:p>
       <w:pPr>
@@ -2293,7 +2332,7 @@
           <w:sz w:val="28"/>
         </w:rPr>
       </w:pPr>
-      <w:bookmarkStart w:id="6" w:name="_Toc534989115"/>
+      <w:bookmarkStart w:id="5" w:name="_Toc534989115"/>
       <w:r>
         <w:rPr>
           <w:b/>
@@ -2302,7 +2341,7 @@
         </w:rPr>
         <w:t>Taking checkout</w:t>
       </w:r>
-      <w:bookmarkEnd w:id="6"/>
+      <w:bookmarkEnd w:id="5"/>
     </w:p>
     <w:p>
       <w:pPr>
@@ -2320,12 +2359,50 @@
           <w:rPr>
             <w:rStyle w:val="Hyperlink"/>
           </w:rPr>
-          <w:t>https://github.com/suvamchowdhury93/FseProject</w:t>
+          <w:t>https://github.com/SwetaMisra9/FSE-project_manager</w:t>
         </w:r>
       </w:hyperlink>
       <w:r>
+        <w:t xml:space="preserve"> </w:t>
+      </w:r>
+      <w:r>
         <w:t xml:space="preserve"> where the code is checked in.</w:t>
       </w:r>
+    </w:p>
+    <w:p>
+      <w:pPr>
+        <w:pStyle w:val="ListParagraph"/>
+      </w:pPr>
+    </w:p>
+    <w:p>
+      <w:pPr>
+        <w:pStyle w:val="ListParagraph"/>
+      </w:pPr>
+    </w:p>
+    <w:p>
+      <w:pPr>
+        <w:pStyle w:val="ListParagraph"/>
+      </w:pPr>
+    </w:p>
+    <w:p>
+      <w:pPr>
+        <w:pStyle w:val="ListParagraph"/>
+      </w:pPr>
+    </w:p>
+    <w:p>
+      <w:pPr>
+        <w:pStyle w:val="ListParagraph"/>
+      </w:pPr>
+    </w:p>
+    <w:p>
+      <w:pPr>
+        <w:pStyle w:val="ListParagraph"/>
+      </w:pPr>
+    </w:p>
+    <w:p>
+      <w:pPr>
+        <w:pStyle w:val="ListParagraph"/>
+      </w:pPr>
       <w:r>
         <w:br/>
       </w:r>
@@ -2339,6 +2416,7 @@
         </w:numPr>
       </w:pPr>
       <w:r>
+        <w:lastRenderedPageBreak/>
         <w:t>Click on the “</w:t>
       </w:r>
       <w:r>
@@ -2353,14 +2431,19 @@
       <w:r>
         <w:br/>
       </w:r>
+    </w:p>
+    <w:p>
+      <w:pPr>
+        <w:pStyle w:val="ListParagraph"/>
+      </w:pPr>
       <w:r>
         <w:rPr>
           <w:noProof/>
         </w:rPr>
         <w:drawing>
-          <wp:inline distT="0" distB="0" distL="0" distR="0" wp14:anchorId="1F2C91CF" wp14:editId="0BE27364">
-            <wp:extent cx="5700358" cy="1666875"/>
-            <wp:effectExtent l="0" t="0" r="0" b="0"/>
+          <wp:inline distT="0" distB="0" distL="0" distR="0" wp14:anchorId="485AB084" wp14:editId="53E6D515">
+            <wp:extent cx="5943600" cy="1961515"/>
+            <wp:effectExtent l="0" t="0" r="0" b="635"/>
             <wp:docPr id="1" name="Picture 1"/>
             <wp:cNvGraphicFramePr>
               <a:graphicFrameLocks xmlns:a="http://schemas.openxmlformats.org/drawingml/2006/main" noChangeAspect="1"/>
@@ -2372,27 +2455,20 @@
                     <pic:cNvPr id="1" name=""/>
                     <pic:cNvPicPr/>
                   </pic:nvPicPr>
-                  <pic:blipFill rotWithShape="1">
+                  <pic:blipFill>
                     <a:blip r:embed="rId10"/>
-                    <a:srcRect l="12179" t="33314" r="14384" b="26829"/>
-                    <a:stretch/>
+                    <a:stretch>
+                      <a:fillRect/>
+                    </a:stretch>
                   </pic:blipFill>
-                  <pic:spPr bwMode="auto">
+                  <pic:spPr>
                     <a:xfrm>
                       <a:off x="0" y="0"/>
-                      <a:ext cx="5725466" cy="1674217"/>
+                      <a:ext cx="5943600" cy="1961515"/>
                     </a:xfrm>
                     <a:prstGeom prst="rect">
                       <a:avLst/>
                     </a:prstGeom>
-                    <a:ln>
-                      <a:noFill/>
-                    </a:ln>
-                    <a:extLst>
-                      <a:ext uri="{53640926-AAD7-44D8-BBD7-CCE9431645EC}">
-                        <a14:shadowObscured xmlns:a14="http://schemas.microsoft.com/office/drawing/2010/main"/>
-                      </a:ext>
-                    </a:extLst>
                   </pic:spPr>
                 </pic:pic>
               </a:graphicData>
@@ -2413,7 +2489,6 @@
         </w:numPr>
       </w:pPr>
       <w:r>
-        <w:lastRenderedPageBreak/>
         <w:t>Once a small pop-up opens, click on the “</w:t>
       </w:r>
       <w:r>
@@ -2531,7 +2606,7 @@
           <w:sz w:val="28"/>
         </w:rPr>
       </w:pPr>
-      <w:bookmarkStart w:id="7" w:name="_Toc534989116"/>
+      <w:bookmarkStart w:id="6" w:name="_Toc534989116"/>
       <w:r>
         <w:rPr>
           <w:b/>
@@ -2540,7 +2615,7 @@
         </w:rPr>
         <w:t>Folder Structure</w:t>
       </w:r>
-      <w:bookmarkEnd w:id="7"/>
+      <w:bookmarkEnd w:id="6"/>
     </w:p>
     <w:p>
       <w:r>
@@ -2634,7 +2709,7 @@
       <w:pPr>
         <w:pStyle w:val="Heading3"/>
       </w:pPr>
-      <w:bookmarkStart w:id="8" w:name="_Toc534989117"/>
+      <w:bookmarkStart w:id="7" w:name="_Toc534989117"/>
       <w:proofErr w:type="spellStart"/>
       <w:r>
         <w:t>ProjectManager_</w:t>
@@ -2646,7 +2721,7 @@
       <w:r>
         <w:t>lient</w:t>
       </w:r>
-      <w:bookmarkEnd w:id="8"/>
+      <w:bookmarkEnd w:id="7"/>
       <w:proofErr w:type="spellEnd"/>
       <w:r>
         <w:t xml:space="preserve"> :</w:t>
@@ -2729,8 +2804,11 @@
         </w:numPr>
       </w:pPr>
       <w:r>
+        <w:lastRenderedPageBreak/>
         <w:t>Open command prompt</w:t>
       </w:r>
+      <w:bookmarkStart w:id="8" w:name="_GoBack"/>
+      <w:bookmarkEnd w:id="8"/>
     </w:p>
     <w:p>
       <w:pPr>
@@ -3021,7 +3099,6 @@
       </w:pPr>
       <w:proofErr w:type="spellStart"/>
       <w:r>
-        <w:lastRenderedPageBreak/>
         <w:t>ProjectManager_</w:t>
       </w:r>
       <w:proofErr w:type="gramStart"/>
@@ -3414,7 +3491,7 @@
             <w:bCs/>
             <w:noProof/>
           </w:rPr>
-          <w:t>2</w:t>
+          <w:t>4</w:t>
         </w:r>
         <w:r>
           <w:rPr>
@@ -5164,7 +5241,7 @@
 </file>
 
 <file path=customXml/itemProps1.xml><?xml version="1.0" encoding="utf-8"?>
-<ds:datastoreItem xmlns:ds="http://schemas.openxmlformats.org/officeDocument/2006/customXml" ds:itemID="{85877981-D35B-4A8E-A035-CABAEAF8527E}">
+<ds:datastoreItem xmlns:ds="http://schemas.openxmlformats.org/officeDocument/2006/customXml" ds:itemID="{21CD536B-7BEE-418C-840C-8FD94049DF0F}">
   <ds:schemaRefs>
     <ds:schemaRef ds:uri="http://schemas.openxmlformats.org/officeDocument/2006/bibliography"/>
   </ds:schemaRefs>

</xml_diff>

<commit_message>
Set up doc updated
</commit_message>
<xml_diff>
--- a/Project_Manager_Setup_Document.docx
+++ b/Project_Manager_Setup_Document.docx
@@ -2715,8 +2715,6 @@
       <w:pPr>
         <w:pStyle w:val="Heading3"/>
       </w:pPr>
-      <w:bookmarkStart w:id="8" w:name="_GoBack"/>
-      <w:bookmarkEnd w:id="8"/>
       <w:proofErr w:type="spellStart"/>
       <w:r>
         <w:t>ProjectManager_C</w:t>
@@ -3061,6 +3059,25 @@
       <w:r>
         <w:t>” in Visual Studio 2017</w:t>
       </w:r>
+      <w:r>
+        <w:t>.</w:t>
+      </w:r>
+    </w:p>
+    <w:p>
+      <w:pPr>
+        <w:pStyle w:val="ListParagraph"/>
+        <w:rPr>
+          <w:i/>
+          <w:sz w:val="20"/>
+        </w:rPr>
+      </w:pPr>
+      <w:r>
+        <w:rPr>
+          <w:i/>
+          <w:sz w:val="20"/>
+        </w:rPr>
+        <w:t>Note: While opening the solution if any dialog box appears in Visual Studio, please click OK.</w:t>
+      </w:r>
     </w:p>
     <w:p>
       <w:pPr>
@@ -3091,6 +3108,8 @@
       <w:r>
         <w:t>.</w:t>
       </w:r>
+      <w:bookmarkStart w:id="8" w:name="_GoBack"/>
+      <w:bookmarkEnd w:id="8"/>
     </w:p>
     <w:p>
       <w:pPr>
@@ -3490,7 +3509,7 @@
             <w:bCs/>
             <w:noProof/>
           </w:rPr>
-          <w:t>4</w:t>
+          <w:t>3</w:t>
         </w:r>
         <w:r>
           <w:rPr>
@@ -5240,7 +5259,7 @@
 </file>
 
 <file path=customXml/itemProps1.xml><?xml version="1.0" encoding="utf-8"?>
-<ds:datastoreItem xmlns:ds="http://schemas.openxmlformats.org/officeDocument/2006/customXml" ds:itemID="{386CA4BF-98C9-43CF-866C-EB58134A06CB}">
+<ds:datastoreItem xmlns:ds="http://schemas.openxmlformats.org/officeDocument/2006/customXml" ds:itemID="{3EEF12E0-516C-4111-B35C-5AC76357FDE5}">
   <ds:schemaRefs>
     <ds:schemaRef ds:uri="http://schemas.openxmlformats.org/officeDocument/2006/bibliography"/>
   </ds:schemaRefs>

</xml_diff>